<commit_message>
Agrego los tests de aplicacion del 20/06/2024
</commit_message>
<xml_diff>
--- a/tests/Tests de aplicación - SGI.docx
+++ b/tests/Tests de aplicación - SGI.docx
@@ -622,12 +622,12 @@
                 <wp:inline distB="114300" distT="114300" distL="114300" distR="114300">
                   <wp:extent cx="1866900" cy="1257300"/>
                   <wp:effectExtent b="0" l="0" r="0" t="0"/>
-                  <wp:docPr id="26" name="image22.png"/>
+                  <wp:docPr id="26" name="image17.png"/>
                   <a:graphic>
                     <a:graphicData uri="http://schemas.openxmlformats.org/drawingml/2006/picture">
                       <pic:pic>
                         <pic:nvPicPr>
-                          <pic:cNvPr id="0" name="image22.png"/>
+                          <pic:cNvPr id="0" name="image17.png"/>
                           <pic:cNvPicPr preferRelativeResize="0"/>
                         </pic:nvPicPr>
                         <pic:blipFill>
@@ -694,12 +694,12 @@
                 <wp:inline distB="114300" distT="114300" distL="114300" distR="114300">
                   <wp:extent cx="5745600" cy="3162300"/>
                   <wp:effectExtent b="0" l="0" r="0" t="0"/>
-                  <wp:docPr id="62" name="image29.png"/>
+                  <wp:docPr id="62" name="image27.png"/>
                   <a:graphic>
                     <a:graphicData uri="http://schemas.openxmlformats.org/drawingml/2006/picture">
                       <pic:pic>
                         <pic:nvPicPr>
-                          <pic:cNvPr id="0" name="image29.png"/>
+                          <pic:cNvPr id="0" name="image27.png"/>
                           <pic:cNvPicPr preferRelativeResize="0"/>
                         </pic:nvPicPr>
                         <pic:blipFill>
@@ -768,12 +768,12 @@
                 <wp:inline distB="114300" distT="114300" distL="114300" distR="114300">
                   <wp:extent cx="1590135" cy="404762"/>
                   <wp:effectExtent b="0" l="0" r="0" t="0"/>
-                  <wp:docPr id="13" name="image6.png"/>
+                  <wp:docPr id="13" name="image3.png"/>
                   <a:graphic>
                     <a:graphicData uri="http://schemas.openxmlformats.org/drawingml/2006/picture">
                       <pic:pic>
                         <pic:nvPicPr>
-                          <pic:cNvPr id="0" name="image6.png"/>
+                          <pic:cNvPr id="0" name="image3.png"/>
                           <pic:cNvPicPr preferRelativeResize="0"/>
                         </pic:nvPicPr>
                         <pic:blipFill>
@@ -1797,12 +1797,12 @@
                 <wp:inline distB="114300" distT="114300" distL="114300" distR="114300">
                   <wp:extent cx="1866900" cy="1257300"/>
                   <wp:effectExtent b="0" l="0" r="0" t="0"/>
-                  <wp:docPr id="34" name="image22.png"/>
+                  <wp:docPr id="34" name="image17.png"/>
                   <a:graphic>
                     <a:graphicData uri="http://schemas.openxmlformats.org/drawingml/2006/picture">
                       <pic:pic>
                         <pic:nvPicPr>
-                          <pic:cNvPr id="0" name="image22.png"/>
+                          <pic:cNvPr id="0" name="image17.png"/>
                           <pic:cNvPicPr preferRelativeResize="0"/>
                         </pic:nvPicPr>
                         <pic:blipFill>
@@ -1869,12 +1869,12 @@
                 <wp:inline distB="114300" distT="114300" distL="114300" distR="114300">
                   <wp:extent cx="5745600" cy="3162300"/>
                   <wp:effectExtent b="0" l="0" r="0" t="0"/>
-                  <wp:docPr id="53" name="image29.png"/>
+                  <wp:docPr id="53" name="image27.png"/>
                   <a:graphic>
                     <a:graphicData uri="http://schemas.openxmlformats.org/drawingml/2006/picture">
                       <pic:pic>
                         <pic:nvPicPr>
-                          <pic:cNvPr id="0" name="image29.png"/>
+                          <pic:cNvPr id="0" name="image27.png"/>
                           <pic:cNvPicPr preferRelativeResize="0"/>
                         </pic:nvPicPr>
                         <pic:blipFill>
@@ -1943,12 +1943,12 @@
                 <wp:inline distB="114300" distT="114300" distL="114300" distR="114300">
                   <wp:extent cx="1590135" cy="404762"/>
                   <wp:effectExtent b="0" l="0" r="0" t="0"/>
-                  <wp:docPr id="2" name="image6.png"/>
+                  <wp:docPr id="2" name="image3.png"/>
                   <a:graphic>
                     <a:graphicData uri="http://schemas.openxmlformats.org/drawingml/2006/picture">
                       <pic:pic>
                         <pic:nvPicPr>
-                          <pic:cNvPr id="0" name="image6.png"/>
+                          <pic:cNvPr id="0" name="image3.png"/>
                           <pic:cNvPicPr preferRelativeResize="0"/>
                         </pic:nvPicPr>
                         <pic:blipFill>
@@ -2971,12 +2971,12 @@
                 <wp:inline distB="114300" distT="114300" distL="114300" distR="114300">
                   <wp:extent cx="1838325" cy="1238250"/>
                   <wp:effectExtent b="0" l="0" r="0" t="0"/>
-                  <wp:docPr id="37" name="image16.png"/>
+                  <wp:docPr id="37" name="image19.png"/>
                   <a:graphic>
                     <a:graphicData uri="http://schemas.openxmlformats.org/drawingml/2006/picture">
                       <pic:pic>
                         <pic:nvPicPr>
-                          <pic:cNvPr id="0" name="image16.png"/>
+                          <pic:cNvPr id="0" name="image19.png"/>
                           <pic:cNvPicPr preferRelativeResize="0"/>
                         </pic:nvPicPr>
                         <pic:blipFill>
@@ -3043,12 +3043,12 @@
                 <wp:inline distB="114300" distT="114300" distL="114300" distR="114300">
                   <wp:extent cx="228600" cy="257175"/>
                   <wp:effectExtent b="0" l="0" r="0" t="0"/>
-                  <wp:docPr id="31" name="image14.png"/>
+                  <wp:docPr id="31" name="image9.png"/>
                   <a:graphic>
                     <a:graphicData uri="http://schemas.openxmlformats.org/drawingml/2006/picture">
                       <pic:pic>
                         <pic:nvPicPr>
-                          <pic:cNvPr id="0" name="image14.png"/>
+                          <pic:cNvPr id="0" name="image9.png"/>
                           <pic:cNvPicPr preferRelativeResize="0"/>
                         </pic:nvPicPr>
                         <pic:blipFill>
@@ -3115,12 +3115,12 @@
                 <wp:inline distB="114300" distT="114300" distL="114300" distR="114300">
                   <wp:extent cx="5745600" cy="2794000"/>
                   <wp:effectExtent b="0" l="0" r="0" t="0"/>
-                  <wp:docPr id="42" name="image21.png"/>
+                  <wp:docPr id="42" name="image24.png"/>
                   <a:graphic>
                     <a:graphicData uri="http://schemas.openxmlformats.org/drawingml/2006/picture">
                       <pic:pic>
                         <pic:nvPicPr>
-                          <pic:cNvPr id="0" name="image21.png"/>
+                          <pic:cNvPr id="0" name="image24.png"/>
                           <pic:cNvPicPr preferRelativeResize="0"/>
                         </pic:nvPicPr>
                         <pic:blipFill>
@@ -4187,12 +4187,12 @@
                 <wp:inline distB="114300" distT="114300" distL="114300" distR="114300">
                   <wp:extent cx="1838325" cy="1238250"/>
                   <wp:effectExtent b="0" l="0" r="0" t="0"/>
-                  <wp:docPr id="27" name="image16.png"/>
+                  <wp:docPr id="27" name="image19.png"/>
                   <a:graphic>
                     <a:graphicData uri="http://schemas.openxmlformats.org/drawingml/2006/picture">
                       <pic:pic>
                         <pic:nvPicPr>
-                          <pic:cNvPr id="0" name="image16.png"/>
+                          <pic:cNvPr id="0" name="image19.png"/>
                           <pic:cNvPicPr preferRelativeResize="0"/>
                         </pic:nvPicPr>
                         <pic:blipFill>
@@ -4259,12 +4259,12 @@
                 <wp:inline distB="114300" distT="114300" distL="114300" distR="114300">
                   <wp:extent cx="228600" cy="257175"/>
                   <wp:effectExtent b="0" l="0" r="0" t="0"/>
-                  <wp:docPr id="5" name="image14.png"/>
+                  <wp:docPr id="5" name="image9.png"/>
                   <a:graphic>
                     <a:graphicData uri="http://schemas.openxmlformats.org/drawingml/2006/picture">
                       <pic:pic>
                         <pic:nvPicPr>
-                          <pic:cNvPr id="0" name="image14.png"/>
+                          <pic:cNvPr id="0" name="image9.png"/>
                           <pic:cNvPicPr preferRelativeResize="0"/>
                         </pic:nvPicPr>
                         <pic:blipFill>
@@ -5448,12 +5448,12 @@
                 <wp:inline distB="114300" distT="114300" distL="114300" distR="114300">
                   <wp:extent cx="1838325" cy="1238250"/>
                   <wp:effectExtent b="0" l="0" r="0" t="0"/>
-                  <wp:docPr id="44" name="image16.png"/>
+                  <wp:docPr id="44" name="image19.png"/>
                   <a:graphic>
                     <a:graphicData uri="http://schemas.openxmlformats.org/drawingml/2006/picture">
                       <pic:pic>
                         <pic:nvPicPr>
-                          <pic:cNvPr id="0" name="image16.png"/>
+                          <pic:cNvPr id="0" name="image19.png"/>
                           <pic:cNvPicPr preferRelativeResize="0"/>
                         </pic:nvPicPr>
                         <pic:blipFill>
@@ -6519,12 +6519,12 @@
                 <wp:inline distB="114300" distT="114300" distL="114300" distR="114300">
                   <wp:extent cx="1838325" cy="1238250"/>
                   <wp:effectExtent b="0" l="0" r="0" t="0"/>
-                  <wp:docPr id="46" name="image16.png"/>
+                  <wp:docPr id="46" name="image19.png"/>
                   <a:graphic>
                     <a:graphicData uri="http://schemas.openxmlformats.org/drawingml/2006/picture">
                       <pic:pic>
                         <pic:nvPicPr>
-                          <pic:cNvPr id="0" name="image16.png"/>
+                          <pic:cNvPr id="0" name="image19.png"/>
                           <pic:cNvPicPr preferRelativeResize="0"/>
                         </pic:nvPicPr>
                         <pic:blipFill>
@@ -6591,12 +6591,12 @@
                 <wp:inline distB="114300" distT="114300" distL="114300" distR="114300">
                   <wp:extent cx="1219200" cy="361950"/>
                   <wp:effectExtent b="0" l="0" r="0" t="0"/>
-                  <wp:docPr id="52" name="image12.png"/>
+                  <wp:docPr id="52" name="image13.png"/>
                   <a:graphic>
                     <a:graphicData uri="http://schemas.openxmlformats.org/drawingml/2006/picture">
                       <pic:pic>
                         <pic:nvPicPr>
-                          <pic:cNvPr id="0" name="image12.png"/>
+                          <pic:cNvPr id="0" name="image13.png"/>
                           <pic:cNvPicPr preferRelativeResize="0"/>
                         </pic:nvPicPr>
                         <pic:blipFill>
@@ -6939,8 +6939,14 @@
                         </w:pPr>
                         <w:r>
                           <w:rPr>
+                            <w:rFonts w:ascii="Ubuntu" w:cs="Ubuntu" w:eastAsia="Ubuntu" w:hAnsi="Ubuntu"/>
+                            <w:b w:val="1"/>
+                            <w:color w:val="666666"/>
+                            <w:sz w:val="20"/>
+                            <w:szCs w:val="20"/>
                             <w:rtl w:val="0"/>
                           </w:rPr>
+                          <w:t xml:space="preserve">X</w:t>
                         </w:r>
                       </w:p>
                     </w:tc>
@@ -7603,12 +7609,12 @@
                 <wp:inline distB="114300" distT="114300" distL="114300" distR="114300">
                   <wp:extent cx="1819275" cy="1543050"/>
                   <wp:effectExtent b="0" l="0" r="0" t="0"/>
-                  <wp:docPr id="19" name="image7.png"/>
+                  <wp:docPr id="19" name="image8.png"/>
                   <a:graphic>
                     <a:graphicData uri="http://schemas.openxmlformats.org/drawingml/2006/picture">
                       <pic:pic>
                         <pic:nvPicPr>
-                          <pic:cNvPr id="0" name="image7.png"/>
+                          <pic:cNvPr id="0" name="image8.png"/>
                           <pic:cNvPicPr preferRelativeResize="0"/>
                         </pic:nvPicPr>
                         <pic:blipFill>
@@ -7675,12 +7681,12 @@
                 <wp:inline distB="114300" distT="114300" distL="114300" distR="114300">
                   <wp:extent cx="5745600" cy="4000500"/>
                   <wp:effectExtent b="0" l="0" r="0" t="0"/>
-                  <wp:docPr id="10" name="image1.png"/>
+                  <wp:docPr id="10" name="image11.png"/>
                   <a:graphic>
                     <a:graphicData uri="http://schemas.openxmlformats.org/drawingml/2006/picture">
                       <pic:pic>
                         <pic:nvPicPr>
-                          <pic:cNvPr id="0" name="image1.png"/>
+                          <pic:cNvPr id="0" name="image11.png"/>
                           <pic:cNvPicPr preferRelativeResize="0"/>
                         </pic:nvPicPr>
                         <pic:blipFill>
@@ -7747,12 +7753,12 @@
                 <wp:inline distB="114300" distT="114300" distL="114300" distR="114300">
                   <wp:extent cx="1504950" cy="342900"/>
                   <wp:effectExtent b="0" l="0" r="0" t="0"/>
-                  <wp:docPr id="63" name="image27.png"/>
+                  <wp:docPr id="63" name="image20.png"/>
                   <a:graphic>
                     <a:graphicData uri="http://schemas.openxmlformats.org/drawingml/2006/picture">
                       <pic:pic>
                         <pic:nvPicPr>
-                          <pic:cNvPr id="0" name="image27.png"/>
+                          <pic:cNvPr id="0" name="image20.png"/>
                           <pic:cNvPicPr preferRelativeResize="0"/>
                         </pic:nvPicPr>
                         <pic:blipFill>
@@ -8811,12 +8817,12 @@
                 <wp:inline distB="114300" distT="114300" distL="114300" distR="114300">
                   <wp:extent cx="1819275" cy="1543050"/>
                   <wp:effectExtent b="0" l="0" r="0" t="0"/>
-                  <wp:docPr id="24" name="image7.png"/>
+                  <wp:docPr id="24" name="image8.png"/>
                   <a:graphic>
                     <a:graphicData uri="http://schemas.openxmlformats.org/drawingml/2006/picture">
                       <pic:pic>
                         <pic:nvPicPr>
-                          <pic:cNvPr id="0" name="image7.png"/>
+                          <pic:cNvPr id="0" name="image8.png"/>
                           <pic:cNvPicPr preferRelativeResize="0"/>
                         </pic:nvPicPr>
                         <pic:blipFill>
@@ -8882,12 +8888,12 @@
                 <wp:inline distB="114300" distT="114300" distL="114300" distR="114300">
                   <wp:extent cx="5745600" cy="4000500"/>
                   <wp:effectExtent b="0" l="0" r="0" t="0"/>
-                  <wp:docPr id="65" name="image1.png"/>
+                  <wp:docPr id="65" name="image11.png"/>
                   <a:graphic>
                     <a:graphicData uri="http://schemas.openxmlformats.org/drawingml/2006/picture">
                       <pic:pic>
                         <pic:nvPicPr>
-                          <pic:cNvPr id="0" name="image1.png"/>
+                          <pic:cNvPr id="0" name="image11.png"/>
                           <pic:cNvPicPr preferRelativeResize="0"/>
                         </pic:nvPicPr>
                         <pic:blipFill>
@@ -8954,12 +8960,12 @@
                 <wp:inline distB="114300" distT="114300" distL="114300" distR="114300">
                   <wp:extent cx="1504950" cy="342900"/>
                   <wp:effectExtent b="0" l="0" r="0" t="0"/>
-                  <wp:docPr id="45" name="image27.png"/>
+                  <wp:docPr id="45" name="image20.png"/>
                   <a:graphic>
                     <a:graphicData uri="http://schemas.openxmlformats.org/drawingml/2006/picture">
                       <pic:pic>
                         <pic:nvPicPr>
-                          <pic:cNvPr id="0" name="image27.png"/>
+                          <pic:cNvPr id="0" name="image20.png"/>
                           <pic:cNvPicPr preferRelativeResize="0"/>
                         </pic:nvPicPr>
                         <pic:blipFill>
@@ -9171,8 +9177,8 @@
           </w:p>
           <w:p>
             <w:pPr>
-              <w:widowControl w:val="0"/>
-              <w:spacing w:line="240" w:lineRule="auto"/>
+              <w:spacing w:line="276" w:lineRule="auto"/>
+              <w:ind w:left="720" w:firstLine="0"/>
               <w:rPr>
                 <w:rFonts w:ascii="Ubuntu Light" w:cs="Ubuntu Light" w:eastAsia="Ubuntu Light" w:hAnsi="Ubuntu Light"/>
                 <w:color w:val="666666"/>
@@ -10006,12 +10012,12 @@
                 <wp:inline distB="114300" distT="114300" distL="114300" distR="114300">
                   <wp:extent cx="1847850" cy="1552575"/>
                   <wp:effectExtent b="0" l="0" r="0" t="0"/>
-                  <wp:docPr id="25" name="image19.png"/>
+                  <wp:docPr id="25" name="image18.png"/>
                   <a:graphic>
                     <a:graphicData uri="http://schemas.openxmlformats.org/drawingml/2006/picture">
                       <pic:pic>
                         <pic:nvPicPr>
-                          <pic:cNvPr id="0" name="image19.png"/>
+                          <pic:cNvPr id="0" name="image18.png"/>
                           <pic:cNvPicPr preferRelativeResize="0"/>
                         </pic:nvPicPr>
                         <pic:blipFill>
@@ -10078,12 +10084,12 @@
                 <wp:inline distB="114300" distT="114300" distL="114300" distR="114300">
                   <wp:extent cx="228600" cy="257175"/>
                   <wp:effectExtent b="0" l="0" r="0" t="0"/>
-                  <wp:docPr id="54" name="image14.png"/>
+                  <wp:docPr id="54" name="image9.png"/>
                   <a:graphic>
                     <a:graphicData uri="http://schemas.openxmlformats.org/drawingml/2006/picture">
                       <pic:pic>
                         <pic:nvPicPr>
-                          <pic:cNvPr id="0" name="image14.png"/>
+                          <pic:cNvPr id="0" name="image9.png"/>
                           <pic:cNvPicPr preferRelativeResize="0"/>
                         </pic:nvPicPr>
                         <pic:blipFill>
@@ -10149,12 +10155,12 @@
                 <wp:inline distB="114300" distT="114300" distL="114300" distR="114300">
                   <wp:extent cx="5745600" cy="4191000"/>
                   <wp:effectExtent b="0" l="0" r="0" t="0"/>
-                  <wp:docPr id="48" name="image25.png"/>
+                  <wp:docPr id="48" name="image23.png"/>
                   <a:graphic>
                     <a:graphicData uri="http://schemas.openxmlformats.org/drawingml/2006/picture">
                       <pic:pic>
                         <pic:nvPicPr>
-                          <pic:cNvPr id="0" name="image25.png"/>
+                          <pic:cNvPr id="0" name="image23.png"/>
                           <pic:cNvPicPr preferRelativeResize="0"/>
                         </pic:nvPicPr>
                         <pic:blipFill>
@@ -10221,12 +10227,12 @@
                 <wp:inline distB="114300" distT="114300" distL="114300" distR="114300">
                   <wp:extent cx="1600200" cy="342900"/>
                   <wp:effectExtent b="0" l="0" r="0" t="0"/>
-                  <wp:docPr id="17" name="image11.png"/>
+                  <wp:docPr id="17" name="image7.png"/>
                   <a:graphic>
                     <a:graphicData uri="http://schemas.openxmlformats.org/drawingml/2006/picture">
                       <pic:pic>
                         <pic:nvPicPr>
-                          <pic:cNvPr id="0" name="image11.png"/>
+                          <pic:cNvPr id="0" name="image7.png"/>
                           <pic:cNvPicPr preferRelativeResize="0"/>
                         </pic:nvPicPr>
                         <pic:blipFill>
@@ -10357,6 +10363,11 @@
               </w:rPr>
               <w:t xml:space="preserve">Verificar que no se permitan ingresar datos que no correspondan con el dominio del campo correspondiente.</w:t>
             </w:r>
+            <w:r>
+              <w:rPr>
+                <w:rtl w:val="0"/>
+              </w:rPr>
+            </w:r>
           </w:p>
         </w:tc>
       </w:tr>
@@ -10424,29 +10435,17 @@
           </w:p>
           <w:p>
             <w:pPr>
-              <w:numPr>
-                <w:ilvl w:val="0"/>
-                <w:numId w:val="46"/>
-              </w:numPr>
               <w:spacing w:line="276" w:lineRule="auto"/>
-              <w:ind w:left="720" w:hanging="360"/>
-              <w:rPr>
-                <w:rFonts w:ascii="Ubuntu Light" w:cs="Ubuntu Light" w:eastAsia="Ubuntu Light" w:hAnsi="Ubuntu Light"/>
-                <w:color w:val="666666"/>
-                <w:sz w:val="20"/>
-                <w:szCs w:val="20"/>
-              </w:rPr>
-            </w:pPr>
-            <w:r>
-              <w:rPr>
-                <w:rFonts w:ascii="Ubuntu Light" w:cs="Ubuntu Light" w:eastAsia="Ubuntu Light" w:hAnsi="Ubuntu Light"/>
-                <w:color w:val="666666"/>
-                <w:sz w:val="20"/>
-                <w:szCs w:val="20"/>
-                <w:rtl w:val="0"/>
-              </w:rPr>
-              <w:t xml:space="preserve">Luego de guardar se redirige a la página de listado de artículos pero vacía</w:t>
-            </w:r>
+              <w:ind w:left="720" w:firstLine="0"/>
+              <w:rPr>
+                <w:rFonts w:ascii="Ubuntu" w:cs="Ubuntu" w:eastAsia="Ubuntu" w:hAnsi="Ubuntu"/>
+                <w:b w:val="1"/>
+                <w:color w:val="666666"/>
+                <w:sz w:val="20"/>
+                <w:szCs w:val="20"/>
+                <w:u w:val="single"/>
+              </w:rPr>
+            </w:pPr>
             <w:r>
               <w:rPr>
                 <w:rtl w:val="0"/>
@@ -11246,12 +11245,12 @@
                 <wp:inline distB="114300" distT="114300" distL="114300" distR="114300">
                   <wp:extent cx="1847850" cy="1552575"/>
                   <wp:effectExtent b="0" l="0" r="0" t="0"/>
-                  <wp:docPr id="32" name="image19.png"/>
+                  <wp:docPr id="32" name="image18.png"/>
                   <a:graphic>
                     <a:graphicData uri="http://schemas.openxmlformats.org/drawingml/2006/picture">
                       <pic:pic>
                         <pic:nvPicPr>
-                          <pic:cNvPr id="0" name="image19.png"/>
+                          <pic:cNvPr id="0" name="image18.png"/>
                           <pic:cNvPicPr preferRelativeResize="0"/>
                         </pic:nvPicPr>
                         <pic:blipFill>
@@ -12255,12 +12254,12 @@
                 <wp:inline distB="114300" distT="114300" distL="114300" distR="114300">
                   <wp:extent cx="1847850" cy="1552575"/>
                   <wp:effectExtent b="0" l="0" r="0" t="0"/>
-                  <wp:docPr id="41" name="image19.png"/>
+                  <wp:docPr id="41" name="image18.png"/>
                   <a:graphic>
                     <a:graphicData uri="http://schemas.openxmlformats.org/drawingml/2006/picture">
                       <pic:pic>
                         <pic:nvPicPr>
-                          <pic:cNvPr id="0" name="image19.png"/>
+                          <pic:cNvPr id="0" name="image18.png"/>
                           <pic:cNvPicPr preferRelativeResize="0"/>
                         </pic:nvPicPr>
                         <pic:blipFill>
@@ -12327,12 +12326,12 @@
                 <wp:inline distB="114300" distT="114300" distL="114300" distR="114300">
                   <wp:extent cx="838200" cy="371475"/>
                   <wp:effectExtent b="0" l="0" r="0" t="0"/>
-                  <wp:docPr id="12" name="image8.png"/>
+                  <wp:docPr id="12" name="image4.png"/>
                   <a:graphic>
                     <a:graphicData uri="http://schemas.openxmlformats.org/drawingml/2006/picture">
                       <pic:pic>
                         <pic:nvPicPr>
-                          <pic:cNvPr id="0" name="image8.png"/>
+                          <pic:cNvPr id="0" name="image4.png"/>
                           <pic:cNvPicPr preferRelativeResize="0"/>
                         </pic:nvPicPr>
                         <pic:blipFill>
@@ -12399,12 +12398,12 @@
                 <wp:inline distB="114300" distT="114300" distL="114300" distR="114300">
                   <wp:extent cx="5086463" cy="4219575"/>
                   <wp:effectExtent b="0" l="0" r="0" t="0"/>
-                  <wp:docPr id="29" name="image20.png"/>
+                  <wp:docPr id="29" name="image16.png"/>
                   <a:graphic>
                     <a:graphicData uri="http://schemas.openxmlformats.org/drawingml/2006/picture">
                       <pic:pic>
                         <pic:nvPicPr>
-                          <pic:cNvPr id="0" name="image20.png"/>
+                          <pic:cNvPr id="0" name="image16.png"/>
                           <pic:cNvPicPr preferRelativeResize="0"/>
                         </pic:nvPicPr>
                         <pic:blipFill>
@@ -13382,12 +13381,12 @@
                 <wp:inline distB="114300" distT="114300" distL="114300" distR="114300">
                   <wp:extent cx="1847850" cy="1552575"/>
                   <wp:effectExtent b="0" l="0" r="0" t="0"/>
-                  <wp:docPr id="22" name="image19.png"/>
+                  <wp:docPr id="22" name="image18.png"/>
                   <a:graphic>
                     <a:graphicData uri="http://schemas.openxmlformats.org/drawingml/2006/picture">
                       <pic:pic>
                         <pic:nvPicPr>
-                          <pic:cNvPr id="0" name="image19.png"/>
+                          <pic:cNvPr id="0" name="image18.png"/>
                           <pic:cNvPicPr preferRelativeResize="0"/>
                         </pic:nvPicPr>
                         <pic:blipFill>
@@ -13454,12 +13453,12 @@
                 <wp:inline distB="114300" distT="114300" distL="114300" distR="114300">
                   <wp:extent cx="1219200" cy="361950"/>
                   <wp:effectExtent b="0" l="0" r="0" t="0"/>
-                  <wp:docPr id="11" name="image12.png"/>
+                  <wp:docPr id="11" name="image13.png"/>
                   <a:graphic>
                     <a:graphicData uri="http://schemas.openxmlformats.org/drawingml/2006/picture">
                       <pic:pic>
                         <pic:nvPicPr>
-                          <pic:cNvPr id="0" name="image12.png"/>
+                          <pic:cNvPr id="0" name="image13.png"/>
                           <pic:cNvPicPr preferRelativeResize="0"/>
                         </pic:nvPicPr>
                         <pic:blipFill>
@@ -14453,12 +14452,12 @@
                 <wp:inline distB="114300" distT="114300" distL="114300" distR="114300">
                   <wp:extent cx="1819275" cy="1552575"/>
                   <wp:effectExtent b="0" l="0" r="0" t="0"/>
-                  <wp:docPr id="33" name="image18.png"/>
+                  <wp:docPr id="33" name="image14.png"/>
                   <a:graphic>
                     <a:graphicData uri="http://schemas.openxmlformats.org/drawingml/2006/picture">
                       <pic:pic>
                         <pic:nvPicPr>
-                          <pic:cNvPr id="0" name="image18.png"/>
+                          <pic:cNvPr id="0" name="image14.png"/>
                           <pic:cNvPicPr preferRelativeResize="0"/>
                         </pic:nvPicPr>
                         <pic:blipFill>
@@ -15465,12 +15464,12 @@
                 <wp:inline distB="114300" distT="114300" distL="114300" distR="114300">
                   <wp:extent cx="1838325" cy="1552575"/>
                   <wp:effectExtent b="0" l="0" r="0" t="0"/>
-                  <wp:docPr id="18" name="image5.png"/>
+                  <wp:docPr id="18" name="image12.png"/>
                   <a:graphic>
                     <a:graphicData uri="http://schemas.openxmlformats.org/drawingml/2006/picture">
                       <pic:pic>
                         <pic:nvPicPr>
-                          <pic:cNvPr id="0" name="image5.png"/>
+                          <pic:cNvPr id="0" name="image12.png"/>
                           <pic:cNvPicPr preferRelativeResize="0"/>
                         </pic:nvPicPr>
                         <pic:blipFill>
@@ -15536,12 +15535,12 @@
                 <wp:inline distB="114300" distT="114300" distL="114300" distR="114300">
                   <wp:extent cx="5745600" cy="3657600"/>
                   <wp:effectExtent b="0" l="0" r="0" t="0"/>
-                  <wp:docPr id="40" name="image24.png"/>
+                  <wp:docPr id="40" name="image29.png"/>
                   <a:graphic>
                     <a:graphicData uri="http://schemas.openxmlformats.org/drawingml/2006/picture">
                       <pic:pic>
                         <pic:nvPicPr>
-                          <pic:cNvPr id="0" name="image24.png"/>
+                          <pic:cNvPr id="0" name="image29.png"/>
                           <pic:cNvPicPr preferRelativeResize="0"/>
                         </pic:nvPicPr>
                         <pic:blipFill>
@@ -15608,12 +15607,12 @@
                 <wp:inline distB="114300" distT="114300" distL="114300" distR="114300">
                   <wp:extent cx="1657350" cy="371475"/>
                   <wp:effectExtent b="0" l="0" r="0" t="0"/>
-                  <wp:docPr id="36" name="image15.png"/>
+                  <wp:docPr id="36" name="image21.png"/>
                   <a:graphic>
                     <a:graphicData uri="http://schemas.openxmlformats.org/drawingml/2006/picture">
                       <pic:pic>
                         <pic:nvPicPr>
-                          <pic:cNvPr id="0" name="image15.png"/>
+                          <pic:cNvPr id="0" name="image21.png"/>
                           <pic:cNvPicPr preferRelativeResize="0"/>
                         </pic:nvPicPr>
                         <pic:blipFill>
@@ -16676,12 +16675,12 @@
                 <wp:inline distB="114300" distT="114300" distL="114300" distR="114300">
                   <wp:extent cx="1838325" cy="1552575"/>
                   <wp:effectExtent b="0" l="0" r="0" t="0"/>
-                  <wp:docPr id="4" name="image5.png"/>
+                  <wp:docPr id="4" name="image12.png"/>
                   <a:graphic>
                     <a:graphicData uri="http://schemas.openxmlformats.org/drawingml/2006/picture">
                       <pic:pic>
                         <pic:nvPicPr>
-                          <pic:cNvPr id="0" name="image5.png"/>
+                          <pic:cNvPr id="0" name="image12.png"/>
                           <pic:cNvPicPr preferRelativeResize="0"/>
                         </pic:nvPicPr>
                         <pic:blipFill>
@@ -16748,12 +16747,12 @@
                 <wp:inline distB="114300" distT="114300" distL="114300" distR="114300">
                   <wp:extent cx="5745600" cy="3657600"/>
                   <wp:effectExtent b="0" l="0" r="0" t="0"/>
-                  <wp:docPr id="64" name="image24.png"/>
+                  <wp:docPr id="64" name="image29.png"/>
                   <a:graphic>
                     <a:graphicData uri="http://schemas.openxmlformats.org/drawingml/2006/picture">
                       <pic:pic>
                         <pic:nvPicPr>
-                          <pic:cNvPr id="0" name="image24.png"/>
+                          <pic:cNvPr id="0" name="image29.png"/>
                           <pic:cNvPicPr preferRelativeResize="0"/>
                         </pic:nvPicPr>
                         <pic:blipFill>
@@ -16820,12 +16819,12 @@
                 <wp:inline distB="114300" distT="114300" distL="114300" distR="114300">
                   <wp:extent cx="1657350" cy="371475"/>
                   <wp:effectExtent b="0" l="0" r="0" t="0"/>
-                  <wp:docPr id="60" name="image15.png"/>
+                  <wp:docPr id="60" name="image21.png"/>
                   <a:graphic>
                     <a:graphicData uri="http://schemas.openxmlformats.org/drawingml/2006/picture">
                       <pic:pic>
                         <pic:nvPicPr>
-                          <pic:cNvPr id="0" name="image15.png"/>
+                          <pic:cNvPr id="0" name="image21.png"/>
                           <pic:cNvPicPr preferRelativeResize="0"/>
                         </pic:nvPicPr>
                         <pic:blipFill>
@@ -17033,6 +17032,23 @@
             <w:pPr>
               <w:widowControl w:val="0"/>
               <w:spacing w:line="240" w:lineRule="auto"/>
+              <w:rPr>
+                <w:rFonts w:ascii="Ubuntu Light" w:cs="Ubuntu Light" w:eastAsia="Ubuntu Light" w:hAnsi="Ubuntu Light"/>
+                <w:color w:val="666666"/>
+                <w:sz w:val="20"/>
+                <w:szCs w:val="20"/>
+              </w:rPr>
+            </w:pPr>
+            <w:r>
+              <w:rPr>
+                <w:rtl w:val="0"/>
+              </w:rPr>
+            </w:r>
+          </w:p>
+          <w:p>
+            <w:pPr>
+              <w:spacing w:line="276" w:lineRule="auto"/>
+              <w:ind w:left="720" w:firstLine="0"/>
               <w:rPr>
                 <w:rFonts w:ascii="Ubuntu Light" w:cs="Ubuntu Light" w:eastAsia="Ubuntu Light" w:hAnsi="Ubuntu Light"/>
                 <w:color w:val="666666"/>
@@ -17867,12 +17883,12 @@
                 <wp:inline distB="114300" distT="114300" distL="114300" distR="114300">
                   <wp:extent cx="1866900" cy="1571625"/>
                   <wp:effectExtent b="0" l="0" r="0" t="0"/>
-                  <wp:docPr id="15" name="image4.png"/>
+                  <wp:docPr id="15" name="image5.png"/>
                   <a:graphic>
                     <a:graphicData uri="http://schemas.openxmlformats.org/drawingml/2006/picture">
                       <pic:pic>
                         <pic:nvPicPr>
-                          <pic:cNvPr id="0" name="image4.png"/>
+                          <pic:cNvPr id="0" name="image5.png"/>
                           <pic:cNvPicPr preferRelativeResize="0"/>
                         </pic:nvPicPr>
                         <pic:blipFill>
@@ -17939,12 +17955,12 @@
                 <wp:inline distB="114300" distT="114300" distL="114300" distR="114300">
                   <wp:extent cx="228600" cy="257175"/>
                   <wp:effectExtent b="0" l="0" r="0" t="0"/>
-                  <wp:docPr id="9" name="image14.png"/>
+                  <wp:docPr id="9" name="image9.png"/>
                   <a:graphic>
                     <a:graphicData uri="http://schemas.openxmlformats.org/drawingml/2006/picture">
                       <pic:pic>
                         <pic:nvPicPr>
-                          <pic:cNvPr id="0" name="image14.png"/>
+                          <pic:cNvPr id="0" name="image9.png"/>
                           <pic:cNvPicPr preferRelativeResize="0"/>
                         </pic:nvPicPr>
                         <pic:blipFill>
@@ -18010,12 +18026,12 @@
                 <wp:inline distB="114300" distT="114300" distL="114300" distR="114300">
                   <wp:extent cx="5745600" cy="3403600"/>
                   <wp:effectExtent b="0" l="0" r="0" t="0"/>
-                  <wp:docPr id="35" name="image26.png"/>
+                  <wp:docPr id="35" name="image25.png"/>
                   <a:graphic>
                     <a:graphicData uri="http://schemas.openxmlformats.org/drawingml/2006/picture">
                       <pic:pic>
                         <pic:nvPicPr>
-                          <pic:cNvPr id="0" name="image26.png"/>
+                          <pic:cNvPr id="0" name="image25.png"/>
                           <pic:cNvPicPr preferRelativeResize="0"/>
                         </pic:nvPicPr>
                         <pic:blipFill>
@@ -18082,12 +18098,12 @@
                 <wp:inline distB="114300" distT="114300" distL="114300" distR="114300">
                   <wp:extent cx="1771650" cy="352425"/>
                   <wp:effectExtent b="0" l="0" r="0" t="0"/>
-                  <wp:docPr id="30" name="image17.png"/>
+                  <wp:docPr id="30" name="image22.png"/>
                   <a:graphic>
                     <a:graphicData uri="http://schemas.openxmlformats.org/drawingml/2006/picture">
                       <pic:pic>
                         <pic:nvPicPr>
-                          <pic:cNvPr id="0" name="image17.png"/>
+                          <pic:cNvPr id="0" name="image22.png"/>
                           <pic:cNvPicPr preferRelativeResize="0"/>
                         </pic:nvPicPr>
                         <pic:blipFill>
@@ -18891,7 +18907,7 @@
           <w:rFonts w:ascii="Ubuntu" w:cs="Ubuntu" w:eastAsia="Ubuntu" w:hAnsi="Ubuntu"/>
           <w:rtl w:val="0"/>
         </w:rPr>
-        <w:t xml:space="preserve">3.4 Editar artículo con nombre repetido</w:t>
+        <w:t xml:space="preserve">3.4 Editar proveedor con nombre repetido</w:t>
       </w:r>
       <w:r>
         <w:rPr>
@@ -19111,12 +19127,12 @@
                 <wp:inline distB="114300" distT="114300" distL="114300" distR="114300">
                   <wp:extent cx="1866900" cy="1571625"/>
                   <wp:effectExtent b="0" l="0" r="0" t="0"/>
-                  <wp:docPr id="50" name="image4.png"/>
+                  <wp:docPr id="50" name="image5.png"/>
                   <a:graphic>
                     <a:graphicData uri="http://schemas.openxmlformats.org/drawingml/2006/picture">
                       <pic:pic>
                         <pic:nvPicPr>
-                          <pic:cNvPr id="0" name="image4.png"/>
+                          <pic:cNvPr id="0" name="image5.png"/>
                           <pic:cNvPicPr preferRelativeResize="0"/>
                         </pic:nvPicPr>
                         <pic:blipFill>
@@ -19183,12 +19199,12 @@
                 <wp:inline distB="114300" distT="114300" distL="114300" distR="114300">
                   <wp:extent cx="228600" cy="257175"/>
                   <wp:effectExtent b="0" l="0" r="0" t="0"/>
-                  <wp:docPr id="8" name="image14.png"/>
+                  <wp:docPr id="8" name="image9.png"/>
                   <a:graphic>
                     <a:graphicData uri="http://schemas.openxmlformats.org/drawingml/2006/picture">
                       <pic:pic>
                         <pic:nvPicPr>
-                          <pic:cNvPr id="0" name="image14.png"/>
+                          <pic:cNvPr id="0" name="image9.png"/>
                           <pic:cNvPicPr preferRelativeResize="0"/>
                         </pic:nvPicPr>
                         <pic:blipFill>
@@ -19307,12 +19323,12 @@
                 <wp:inline distB="114300" distT="114300" distL="114300" distR="114300">
                   <wp:extent cx="1771650" cy="352425"/>
                   <wp:effectExtent b="0" l="0" r="0" t="0"/>
-                  <wp:docPr id="38" name="image17.png"/>
+                  <wp:docPr id="38" name="image22.png"/>
                   <a:graphic>
                     <a:graphicData uri="http://schemas.openxmlformats.org/drawingml/2006/picture">
                       <pic:pic>
                         <pic:nvPicPr>
-                          <pic:cNvPr id="0" name="image17.png"/>
+                          <pic:cNvPr id="0" name="image22.png"/>
                           <pic:cNvPicPr preferRelativeResize="0"/>
                         </pic:nvPicPr>
                         <pic:blipFill>
@@ -19528,25 +19544,6 @@
                 <w:color w:val="666666"/>
                 <w:sz w:val="20"/>
                 <w:szCs w:val="20"/>
-              </w:rPr>
-            </w:pPr>
-            <w:r>
-              <w:rPr>
-                <w:rtl w:val="0"/>
-              </w:rPr>
-            </w:r>
-          </w:p>
-          <w:p>
-            <w:pPr>
-              <w:widowControl w:val="0"/>
-              <w:spacing w:line="240" w:lineRule="auto"/>
-              <w:rPr>
-                <w:rFonts w:ascii="Ubuntu" w:cs="Ubuntu" w:eastAsia="Ubuntu" w:hAnsi="Ubuntu"/>
-                <w:b w:val="1"/>
-                <w:color w:val="666666"/>
-                <w:sz w:val="20"/>
-                <w:szCs w:val="20"/>
-                <w:u w:val="single"/>
               </w:rPr>
             </w:pPr>
             <w:r>
@@ -20357,12 +20354,12 @@
                 <wp:inline distB="114300" distT="114300" distL="114300" distR="114300">
                   <wp:extent cx="1866900" cy="1571625"/>
                   <wp:effectExtent b="0" l="0" r="0" t="0"/>
-                  <wp:docPr id="28" name="image4.png"/>
+                  <wp:docPr id="28" name="image5.png"/>
                   <a:graphic>
                     <a:graphicData uri="http://schemas.openxmlformats.org/drawingml/2006/picture">
                       <pic:pic>
                         <pic:nvPicPr>
-                          <pic:cNvPr id="0" name="image4.png"/>
+                          <pic:cNvPr id="0" name="image5.png"/>
                           <pic:cNvPicPr preferRelativeResize="0"/>
                         </pic:nvPicPr>
                         <pic:blipFill>
@@ -21402,12 +21399,12 @@
                 <wp:inline distB="114300" distT="114300" distL="114300" distR="114300">
                   <wp:extent cx="1866900" cy="1571625"/>
                   <wp:effectExtent b="0" l="0" r="0" t="0"/>
-                  <wp:docPr id="14" name="image4.png"/>
+                  <wp:docPr id="14" name="image5.png"/>
                   <a:graphic>
                     <a:graphicData uri="http://schemas.openxmlformats.org/drawingml/2006/picture">
                       <pic:pic>
                         <pic:nvPicPr>
-                          <pic:cNvPr id="0" name="image4.png"/>
+                          <pic:cNvPr id="0" name="image5.png"/>
                           <pic:cNvPicPr preferRelativeResize="0"/>
                         </pic:nvPicPr>
                         <pic:blipFill>
@@ -21473,12 +21470,12 @@
                 <wp:inline distB="114300" distT="114300" distL="114300" distR="114300">
                   <wp:extent cx="4581638" cy="819150"/>
                   <wp:effectExtent b="0" l="0" r="0" t="0"/>
-                  <wp:docPr id="23" name="image13.png"/>
+                  <wp:docPr id="23" name="image15.png"/>
                   <a:graphic>
                     <a:graphicData uri="http://schemas.openxmlformats.org/drawingml/2006/picture">
                       <pic:pic>
                         <pic:nvPicPr>
-                          <pic:cNvPr id="0" name="image13.png"/>
+                          <pic:cNvPr id="0" name="image15.png"/>
                           <pic:cNvPicPr preferRelativeResize="0"/>
                         </pic:nvPicPr>
                         <pic:blipFill>
@@ -21545,12 +21542,12 @@
                 <wp:inline distB="114300" distT="114300" distL="114300" distR="114300">
                   <wp:extent cx="838200" cy="371475"/>
                   <wp:effectExtent b="0" l="0" r="0" t="0"/>
-                  <wp:docPr id="57" name="image8.png"/>
+                  <wp:docPr id="57" name="image4.png"/>
                   <a:graphic>
                     <a:graphicData uri="http://schemas.openxmlformats.org/drawingml/2006/picture">
                       <pic:pic>
                         <pic:nvPicPr>
-                          <pic:cNvPr id="0" name="image8.png"/>
+                          <pic:cNvPr id="0" name="image4.png"/>
                           <pic:cNvPicPr preferRelativeResize="0"/>
                         </pic:nvPicPr>
                         <pic:blipFill>
@@ -22522,12 +22519,12 @@
                 <wp:inline distB="114300" distT="114300" distL="114300" distR="114300">
                   <wp:extent cx="1866900" cy="1571625"/>
                   <wp:effectExtent b="0" l="0" r="0" t="0"/>
-                  <wp:docPr id="20" name="image4.png"/>
+                  <wp:docPr id="20" name="image5.png"/>
                   <a:graphic>
                     <a:graphicData uri="http://schemas.openxmlformats.org/drawingml/2006/picture">
                       <pic:pic>
                         <pic:nvPicPr>
-                          <pic:cNvPr id="0" name="image4.png"/>
+                          <pic:cNvPr id="0" name="image5.png"/>
                           <pic:cNvPicPr preferRelativeResize="0"/>
                         </pic:nvPicPr>
                         <pic:blipFill>
@@ -22594,12 +22591,12 @@
                 <wp:inline distB="114300" distT="114300" distL="114300" distR="114300">
                   <wp:extent cx="1219200" cy="361950"/>
                   <wp:effectExtent b="0" l="0" r="0" t="0"/>
-                  <wp:docPr id="21" name="image12.png"/>
+                  <wp:docPr id="21" name="image13.png"/>
                   <a:graphic>
                     <a:graphicData uri="http://schemas.openxmlformats.org/drawingml/2006/picture">
                       <pic:pic>
                         <pic:nvPicPr>
-                          <pic:cNvPr id="0" name="image12.png"/>
+                          <pic:cNvPr id="0" name="image13.png"/>
                           <pic:cNvPicPr preferRelativeResize="0"/>
                         </pic:nvPicPr>
                         <pic:blipFill>
@@ -23556,12 +23553,12 @@
                 <wp:inline distB="114300" distT="114300" distL="114300" distR="114300">
                   <wp:extent cx="1828800" cy="1533525"/>
                   <wp:effectExtent b="0" l="0" r="0" t="0"/>
-                  <wp:docPr id="55" name="image9.png"/>
+                  <wp:docPr id="55" name="image2.png"/>
                   <a:graphic>
                     <a:graphicData uri="http://schemas.openxmlformats.org/drawingml/2006/picture">
                       <pic:pic>
                         <pic:nvPicPr>
-                          <pic:cNvPr id="0" name="image9.png"/>
+                          <pic:cNvPr id="0" name="image2.png"/>
                           <pic:cNvPicPr preferRelativeResize="0"/>
                         </pic:nvPicPr>
                         <pic:blipFill>
@@ -23628,12 +23625,12 @@
                 <wp:inline distB="114300" distT="114300" distL="114300" distR="114300">
                   <wp:extent cx="1247775" cy="333375"/>
                   <wp:effectExtent b="0" l="0" r="0" t="0"/>
-                  <wp:docPr id="7" name="image3.png"/>
+                  <wp:docPr id="7" name="image6.png"/>
                   <a:graphic>
                     <a:graphicData uri="http://schemas.openxmlformats.org/drawingml/2006/picture">
                       <pic:pic>
                         <pic:nvPicPr>
-                          <pic:cNvPr id="0" name="image3.png"/>
+                          <pic:cNvPr id="0" name="image6.png"/>
                           <pic:cNvPicPr preferRelativeResize="0"/>
                         </pic:nvPicPr>
                         <pic:blipFill>
@@ -23699,12 +23696,12 @@
                 <wp:inline distB="114300" distT="114300" distL="114300" distR="114300">
                   <wp:extent cx="5534025" cy="828675"/>
                   <wp:effectExtent b="0" l="0" r="0" t="0"/>
-                  <wp:docPr id="58" name="image23.png"/>
+                  <wp:docPr id="58" name="image26.png"/>
                   <a:graphic>
                     <a:graphicData uri="http://schemas.openxmlformats.org/drawingml/2006/picture">
                       <pic:pic>
                         <pic:nvPicPr>
-                          <pic:cNvPr id="0" name="image23.png"/>
+                          <pic:cNvPr id="0" name="image26.png"/>
                           <pic:cNvPicPr preferRelativeResize="0"/>
                         </pic:nvPicPr>
                         <pic:blipFill>
@@ -23771,12 +23768,12 @@
                 <wp:inline distB="114300" distT="114300" distL="114300" distR="114300">
                   <wp:extent cx="771525" cy="361950"/>
                   <wp:effectExtent b="0" l="0" r="0" t="0"/>
-                  <wp:docPr id="39" name="image2.png"/>
+                  <wp:docPr id="39" name="image1.png"/>
                   <a:graphic>
                     <a:graphicData uri="http://schemas.openxmlformats.org/drawingml/2006/picture">
                       <pic:pic>
                         <pic:nvPicPr>
-                          <pic:cNvPr id="0" name="image2.png"/>
+                          <pic:cNvPr id="0" name="image1.png"/>
                           <pic:cNvPicPr preferRelativeResize="0"/>
                         </pic:nvPicPr>
                         <pic:blipFill>
@@ -24743,12 +24740,12 @@
                 <wp:inline distB="114300" distT="114300" distL="114300" distR="114300">
                   <wp:extent cx="1828800" cy="1533525"/>
                   <wp:effectExtent b="0" l="0" r="0" t="0"/>
-                  <wp:docPr id="51" name="image9.png"/>
+                  <wp:docPr id="51" name="image2.png"/>
                   <a:graphic>
                     <a:graphicData uri="http://schemas.openxmlformats.org/drawingml/2006/picture">
                       <pic:pic>
                         <pic:nvPicPr>
-                          <pic:cNvPr id="0" name="image9.png"/>
+                          <pic:cNvPr id="0" name="image2.png"/>
                           <pic:cNvPicPr preferRelativeResize="0"/>
                         </pic:nvPicPr>
                         <pic:blipFill>
@@ -24815,12 +24812,12 @@
                 <wp:inline distB="114300" distT="114300" distL="114300" distR="114300">
                   <wp:extent cx="1247775" cy="333375"/>
                   <wp:effectExtent b="0" l="0" r="0" t="0"/>
-                  <wp:docPr id="49" name="image3.png"/>
+                  <wp:docPr id="49" name="image6.png"/>
                   <a:graphic>
                     <a:graphicData uri="http://schemas.openxmlformats.org/drawingml/2006/picture">
                       <pic:pic>
                         <pic:nvPicPr>
-                          <pic:cNvPr id="0" name="image3.png"/>
+                          <pic:cNvPr id="0" name="image6.png"/>
                           <pic:cNvPicPr preferRelativeResize="0"/>
                         </pic:nvPicPr>
                         <pic:blipFill>
@@ -24886,12 +24883,12 @@
                 <wp:inline distB="114300" distT="114300" distL="114300" distR="114300">
                   <wp:extent cx="5534025" cy="828675"/>
                   <wp:effectExtent b="0" l="0" r="0" t="0"/>
-                  <wp:docPr id="59" name="image23.png"/>
+                  <wp:docPr id="59" name="image26.png"/>
                   <a:graphic>
                     <a:graphicData uri="http://schemas.openxmlformats.org/drawingml/2006/picture">
                       <pic:pic>
                         <pic:nvPicPr>
-                          <pic:cNvPr id="0" name="image23.png"/>
+                          <pic:cNvPr id="0" name="image26.png"/>
                           <pic:cNvPicPr preferRelativeResize="0"/>
                         </pic:nvPicPr>
                         <pic:blipFill>
@@ -24958,12 +24955,12 @@
                 <wp:inline distB="114300" distT="114300" distL="114300" distR="114300">
                   <wp:extent cx="771525" cy="361950"/>
                   <wp:effectExtent b="0" l="0" r="0" t="0"/>
-                  <wp:docPr id="6" name="image2.png"/>
+                  <wp:docPr id="6" name="image1.png"/>
                   <a:graphic>
                     <a:graphicData uri="http://schemas.openxmlformats.org/drawingml/2006/picture">
                       <pic:pic>
                         <pic:nvPicPr>
-                          <pic:cNvPr id="0" name="image2.png"/>
+                          <pic:cNvPr id="0" name="image1.png"/>
                           <pic:cNvPicPr preferRelativeResize="0"/>
                         </pic:nvPicPr>
                         <pic:blipFill>
@@ -25939,12 +25936,12 @@
                 <wp:inline distB="114300" distT="114300" distL="114300" distR="114300">
                   <wp:extent cx="1828800" cy="1533525"/>
                   <wp:effectExtent b="0" l="0" r="0" t="0"/>
-                  <wp:docPr id="16" name="image9.png"/>
+                  <wp:docPr id="16" name="image2.png"/>
                   <a:graphic>
                     <a:graphicData uri="http://schemas.openxmlformats.org/drawingml/2006/picture">
                       <pic:pic>
                         <pic:nvPicPr>
-                          <pic:cNvPr id="0" name="image9.png"/>
+                          <pic:cNvPr id="0" name="image2.png"/>
                           <pic:cNvPicPr preferRelativeResize="0"/>
                         </pic:nvPicPr>
                         <pic:blipFill>

</xml_diff>